<commit_message>
feat: Completed Module 1 and started Module 2 PROG2113
</commit_message>
<xml_diff>
--- a/Courses/PROG2113 - HTML and CSS/Modules/Module 01 - Introduction to the Internet and World Wide Web/Assignments/A1-1_FOWD.docx
+++ b/Courses/PROG2113 - HTML and CSS/Modules/Module 01 - Introduction to the Internet and World Wide Web/Assignments/A1-1_FOWD.docx
@@ -1,6 +1,6 @@
 
 <file path=word/document.xml><?xml version="1.0" encoding="utf-8"?>
-<w:document xmlns:wpc="http://schemas.microsoft.com/office/word/2010/wordprocessingCanvas" xmlns:cx="http://schemas.microsoft.com/office/drawing/2014/chartex" xmlns:cx1="http://schemas.microsoft.com/office/drawing/2015/9/8/chartex" xmlns:cx2="http://schemas.microsoft.com/office/drawing/2015/10/21/chartex" xmlns:cx3="http://schemas.microsoft.com/office/drawing/2016/5/9/chartex" xmlns:cx4="http://schemas.microsoft.com/office/drawing/2016/5/10/chartex" xmlns:cx5="http://schemas.microsoft.com/office/drawing/2016/5/11/chartex" xmlns:cx6="http://schemas.microsoft.com/office/drawing/2016/5/12/chartex" xmlns:cx7="http://schemas.microsoft.com/office/drawing/2016/5/13/chartex" xmlns:cx8="http://schemas.microsoft.com/office/drawing/2016/5/14/chartex" xmlns:mc="http://schemas.openxmlformats.org/markup-compatibility/2006" xmlns:aink="http://schemas.microsoft.com/office/drawing/2016/ink" xmlns:am3d="http://schemas.microsoft.com/office/drawing/2017/model3d" xmlns:o="urn:schemas-microsoft-com:office:office" xmlns:r="http://schemas.openxmlformats.org/officeDocument/2006/relationships" xmlns:m="http://schemas.openxmlformats.org/officeDocument/2006/math" xmlns:v="urn:schemas-microsoft-com:vml" xmlns:wp14="http://schemas.microsoft.com/office/word/2010/wordprocessingDrawing" xmlns:wp="http://schemas.openxmlformats.org/drawingml/2006/wordprocessingDrawing" xmlns:w10="urn:schemas-microsoft-com:office:word" xmlns:w="http://schemas.openxmlformats.org/wordprocessingml/2006/main" xmlns:w14="http://schemas.microsoft.com/office/word/2010/wordml" xmlns:w15="http://schemas.microsoft.com/office/word/2012/wordml" xmlns:w16cex="http://schemas.microsoft.com/office/word/2018/wordml/cex" xmlns:w16cid="http://schemas.microsoft.com/office/word/2016/wordml/cid" xmlns:w16="http://schemas.microsoft.com/office/word/2018/wordml" xmlns:w16sdtdh="http://schemas.microsoft.com/office/word/2020/wordml/sdtdatahash" xmlns:w16se="http://schemas.microsoft.com/office/word/2015/wordml/symex" xmlns:wpg="http://schemas.microsoft.com/office/word/2010/wordprocessingGroup" xmlns:wpi="http://schemas.microsoft.com/office/word/2010/wordprocessingInk" xmlns:wne="http://schemas.microsoft.com/office/word/2006/wordml" xmlns:wps="http://schemas.microsoft.com/office/word/2010/wordprocessingShape" mc:Ignorable="w14 w15 w16se w16cid w16 w16cex w16sdtdh wp14">
+<w:document xmlns:wpc="http://schemas.microsoft.com/office/word/2010/wordprocessingCanvas" xmlns:cx="http://schemas.microsoft.com/office/drawing/2014/chartex" xmlns:cx1="http://schemas.microsoft.com/office/drawing/2015/9/8/chartex" xmlns:cx2="http://schemas.microsoft.com/office/drawing/2015/10/21/chartex" xmlns:cx3="http://schemas.microsoft.com/office/drawing/2016/5/9/chartex" xmlns:cx4="http://schemas.microsoft.com/office/drawing/2016/5/10/chartex" xmlns:cx5="http://schemas.microsoft.com/office/drawing/2016/5/11/chartex" xmlns:cx6="http://schemas.microsoft.com/office/drawing/2016/5/12/chartex" xmlns:cx7="http://schemas.microsoft.com/office/drawing/2016/5/13/chartex" xmlns:cx8="http://schemas.microsoft.com/office/drawing/2016/5/14/chartex" xmlns:mc="http://schemas.openxmlformats.org/markup-compatibility/2006" xmlns:aink="http://schemas.microsoft.com/office/drawing/2016/ink" xmlns:am3d="http://schemas.microsoft.com/office/drawing/2017/model3d" xmlns:o="urn:schemas-microsoft-com:office:office" xmlns:oel="http://schemas.microsoft.com/office/2019/extlst" xmlns:r="http://schemas.openxmlformats.org/officeDocument/2006/relationships" xmlns:m="http://schemas.openxmlformats.org/officeDocument/2006/math" xmlns:v="urn:schemas-microsoft-com:vml" xmlns:wp14="http://schemas.microsoft.com/office/word/2010/wordprocessingDrawing" xmlns:wp="http://schemas.openxmlformats.org/drawingml/2006/wordprocessingDrawing" xmlns:w10="urn:schemas-microsoft-com:office:word" xmlns:w="http://schemas.openxmlformats.org/wordprocessingml/2006/main" xmlns:w14="http://schemas.microsoft.com/office/word/2010/wordml" xmlns:w15="http://schemas.microsoft.com/office/word/2012/wordml" xmlns:w16cex="http://schemas.microsoft.com/office/word/2018/wordml/cex" xmlns:w16cid="http://schemas.microsoft.com/office/word/2016/wordml/cid" xmlns:w16="http://schemas.microsoft.com/office/word/2018/wordml" xmlns:w16sdtdh="http://schemas.microsoft.com/office/word/2020/wordml/sdtdatahash" xmlns:w16se="http://schemas.microsoft.com/office/word/2015/wordml/symex" xmlns:wpg="http://schemas.microsoft.com/office/word/2010/wordprocessingGroup" xmlns:wpi="http://schemas.microsoft.com/office/word/2010/wordprocessingInk" xmlns:wne="http://schemas.microsoft.com/office/word/2006/wordml" xmlns:wps="http://schemas.microsoft.com/office/word/2010/wordprocessingShape" mc:Ignorable="w14 w15 w16se w16cid w16 w16cex w16sdtdh wp14">
   <w:body>
     <w:p>
       <w:pPr>
@@ -13,6 +13,8 @@
       <w:r>
         <w:rPr>
           <w:rFonts w:ascii="Arial" w:hAnsi="Arial" w:cs="Arial"/>
+          <w:b/>
+          <w:bCs/>
           <w:color w:val="222222"/>
           <w:shd w:val="clear" w:color="auto" w:fill="FFFFFF"/>
         </w:rPr>
@@ -28,6 +30,8 @@
       <w:r>
         <w:rPr>
           <w:rFonts w:ascii="Arial" w:hAnsi="Arial" w:cs="Arial"/>
+          <w:b/>
+          <w:bCs/>
           <w:color w:val="222222"/>
           <w:shd w:val="clear" w:color="auto" w:fill="FFFFFF"/>
         </w:rPr>
@@ -36,6 +40,8 @@
       <w:r>
         <w:rPr>
           <w:rFonts w:ascii="Arial" w:hAnsi="Arial" w:cs="Arial"/>
+          <w:b/>
+          <w:bCs/>
           <w:color w:val="222222"/>
         </w:rPr>
         <w:br/>
@@ -43,6 +49,8 @@
       <w:r>
         <w:rPr>
           <w:rFonts w:ascii="Arial" w:hAnsi="Arial" w:cs="Arial"/>
+          <w:b/>
+          <w:bCs/>
           <w:color w:val="222222"/>
           <w:shd w:val="clear" w:color="auto" w:fill="FFFFFF"/>
         </w:rPr>
@@ -51,6 +59,8 @@
       <w:r>
         <w:rPr>
           <w:rFonts w:ascii="Arial" w:hAnsi="Arial" w:cs="Arial"/>
+          <w:b/>
+          <w:bCs/>
           <w:color w:val="222222"/>
         </w:rPr>
         <w:br/>
@@ -58,6 +68,8 @@
       <w:r>
         <w:rPr>
           <w:rFonts w:ascii="Arial" w:hAnsi="Arial" w:cs="Arial"/>
+          <w:b/>
+          <w:bCs/>
           <w:color w:val="222222"/>
           <w:shd w:val="clear" w:color="auto" w:fill="FFFFFF"/>
         </w:rPr>
@@ -92,7 +104,98 @@
           <w:color w:val="222222"/>
           <w:shd w:val="clear" w:color="auto" w:fill="FFFFFF"/>
         </w:rPr>
-        <w:t xml:space="preserve"> visited:  Amazon.com -&gt; Prime Video tab</w:t>
+        <w:t>s</w:t>
+      </w:r>
+      <w:r>
+        <w:rPr>
+          <w:rFonts w:ascii="Arial" w:hAnsi="Arial" w:cs="Arial"/>
+          <w:b/>
+          <w:bCs/>
+          <w:color w:val="222222"/>
+          <w:shd w:val="clear" w:color="auto" w:fill="FFFFFF"/>
+        </w:rPr>
+        <w:t xml:space="preserve"> visited:  Amazon.com </w:t>
+      </w:r>
+      <w:r>
+        <w:rPr>
+          <w:rFonts w:ascii="Arial" w:hAnsi="Arial" w:cs="Arial"/>
+          <w:b/>
+          <w:bCs/>
+          <w:color w:val="222222"/>
+          <w:shd w:val="clear" w:color="auto" w:fill="FFFFFF"/>
+        </w:rPr>
+        <w:t xml:space="preserve"> and </w:t>
+      </w:r>
+      <w:r>
+        <w:rPr>
+          <w:rFonts w:ascii="Arial" w:hAnsi="Arial" w:cs="Arial"/>
+          <w:b/>
+          <w:bCs/>
+          <w:color w:val="222222"/>
+          <w:shd w:val="clear" w:color="auto" w:fill="FFFFFF"/>
+        </w:rPr>
+        <w:t>Prime Vide</w:t>
+      </w:r>
+      <w:r>
+        <w:rPr>
+          <w:rFonts w:ascii="Arial" w:hAnsi="Arial" w:cs="Arial"/>
+          <w:b/>
+          <w:bCs/>
+          <w:color w:val="222222"/>
+          <w:shd w:val="clear" w:color="auto" w:fill="FFFFFF"/>
+        </w:rPr>
+        <w:t>o</w:t>
+      </w:r>
+    </w:p>
+    <w:p>
+      <w:pPr>
+        <w:rPr>
+          <w:rFonts w:ascii="Arial" w:hAnsi="Arial" w:cs="Arial"/>
+          <w:b/>
+          <w:bCs/>
+          <w:color w:val="222222"/>
+          <w:shd w:val="clear" w:color="auto" w:fill="FFFFFF"/>
+        </w:rPr>
+      </w:pPr>
+      <w:r>
+        <w:rPr>
+          <w:noProof/>
+        </w:rPr>
+        <w:drawing>
+          <wp:inline distT="0" distB="0" distL="0" distR="0" wp14:anchorId="2C7DAB88" wp14:editId="65C0F086">
+            <wp:extent cx="5943600" cy="2792095"/>
+            <wp:effectExtent l="0" t="0" r="0" b="8255"/>
+            <wp:docPr id="2" name="Picture 2" descr="Graphical user interface, website&#10;&#10;Description automatically generated"/>
+            <wp:cNvGraphicFramePr>
+              <a:graphicFrameLocks xmlns:a="http://schemas.openxmlformats.org/drawingml/2006/main" noChangeAspect="1"/>
+            </wp:cNvGraphicFramePr>
+            <a:graphic xmlns:a="http://schemas.openxmlformats.org/drawingml/2006/main">
+              <a:graphicData uri="http://schemas.openxmlformats.org/drawingml/2006/picture">
+                <pic:pic xmlns:pic="http://schemas.openxmlformats.org/drawingml/2006/picture">
+                  <pic:nvPicPr>
+                    <pic:cNvPr id="2" name="Picture 2" descr="Graphical user interface, website&#10;&#10;Description automatically generated"/>
+                    <pic:cNvPicPr/>
+                  </pic:nvPicPr>
+                  <pic:blipFill>
+                    <a:blip r:embed="rId4"/>
+                    <a:stretch>
+                      <a:fillRect/>
+                    </a:stretch>
+                  </pic:blipFill>
+                  <pic:spPr>
+                    <a:xfrm>
+                      <a:off x="0" y="0"/>
+                      <a:ext cx="5943600" cy="2792095"/>
+                    </a:xfrm>
+                    <a:prstGeom prst="rect">
+                      <a:avLst/>
+                    </a:prstGeom>
+                  </pic:spPr>
+                </pic:pic>
+              </a:graphicData>
+            </a:graphic>
+          </wp:inline>
+        </w:drawing>
       </w:r>
     </w:p>
     <w:p>
@@ -123,7 +226,7 @@
                     <pic:cNvPicPr/>
                   </pic:nvPicPr>
                   <pic:blipFill>
-                    <a:blip r:embed="rId4"/>
+                    <a:blip r:embed="rId5"/>
                     <a:stretch>
                       <a:fillRect/>
                     </a:stretch>
@@ -148,6 +251,8 @@
       <w:pPr>
         <w:rPr>
           <w:rFonts w:ascii="Arial" w:hAnsi="Arial" w:cs="Arial"/>
+          <w:b/>
+          <w:bCs/>
           <w:color w:val="222222"/>
         </w:rPr>
       </w:pPr>
@@ -161,20 +266,12 @@
       <w:r>
         <w:rPr>
           <w:rFonts w:ascii="Arial" w:hAnsi="Arial" w:cs="Arial"/>
-          <w:color w:val="222222"/>
-          <w:shd w:val="clear" w:color="auto" w:fill="FFFFFF"/>
-        </w:rPr>
-        <w:t xml:space="preserve">a. </w:t>
-      </w:r>
-      <w:r>
-        <w:rPr>
-          <w:rFonts w:ascii="Arial" w:hAnsi="Arial" w:cs="Arial"/>
-          <w:b/>
-          <w:bCs/>
-          <w:color w:val="222222"/>
-          <w:shd w:val="clear" w:color="auto" w:fill="FFFFFF"/>
-        </w:rPr>
-        <w:t>What is the URL of the site?</w:t>
+          <w:b/>
+          <w:bCs/>
+          <w:color w:val="222222"/>
+          <w:shd w:val="clear" w:color="auto" w:fill="FFFFFF"/>
+        </w:rPr>
+        <w:t>a. What is the URL of the site?</w:t>
       </w:r>
     </w:p>
     <w:p>
@@ -185,13 +282,27 @@
           <w:color w:val="222222"/>
         </w:rPr>
       </w:pPr>
-      <w:hyperlink r:id="rId5" w:history="1">
+      <w:hyperlink r:id="rId6" w:history="1">
         <w:r>
           <w:rPr>
             <w:rStyle w:val="Hyperlink"/>
             <w:rFonts w:ascii="Arial" w:hAnsi="Arial" w:cs="Arial"/>
           </w:rPr>
-          <w:t>https://www.amazon.com/gp/video/storefront?node=2676882011&amp;ref=pmp_desk_pv&amp;ie=UTF8&amp;ms3_c=546ceb4da3d3e2dde01967536f520bf8</w:t>
+          <w:t>https://www</w:t>
+        </w:r>
+        <w:r>
+          <w:rPr>
+            <w:rStyle w:val="Hyperlink"/>
+            <w:rFonts w:ascii="Arial" w:hAnsi="Arial" w:cs="Arial"/>
+          </w:rPr>
+          <w:t>.</w:t>
+        </w:r>
+        <w:r>
+          <w:rPr>
+            <w:rStyle w:val="Hyperlink"/>
+            <w:rFonts w:ascii="Arial" w:hAnsi="Arial" w:cs="Arial"/>
+          </w:rPr>
+          <w:t>amazon.com</w:t>
         </w:r>
       </w:hyperlink>
     </w:p>
@@ -200,6 +311,8 @@
         <w:ind w:firstLine="720"/>
         <w:rPr>
           <w:rFonts w:ascii="Arial" w:hAnsi="Arial" w:cs="Arial"/>
+          <w:b/>
+          <w:bCs/>
           <w:color w:val="222222"/>
           <w:shd w:val="clear" w:color="auto" w:fill="FFFFFF"/>
         </w:rPr>
@@ -214,6 +327,8 @@
       <w:r>
         <w:rPr>
           <w:rFonts w:ascii="Arial" w:hAnsi="Arial" w:cs="Arial"/>
+          <w:b/>
+          <w:bCs/>
           <w:color w:val="222222"/>
           <w:shd w:val="clear" w:color="auto" w:fill="FFFFFF"/>
         </w:rPr>
@@ -223,15 +338,129 @@
     <w:p>
       <w:pPr>
         <w:ind w:firstLine="720"/>
-      </w:pPr>
-      <w:r>
-        <w:rPr>
-          <w:rFonts w:ascii="Arial" w:hAnsi="Arial" w:cs="Arial"/>
-          <w:color w:val="222222"/>
-          <w:shd w:val="clear" w:color="auto" w:fill="FFFFFF"/>
-        </w:rPr>
-        <w:t xml:space="preserve">This website </w:t>
-      </w:r>
+        <w:rPr>
+          <w:rFonts w:ascii="Arial" w:hAnsi="Arial" w:cs="Arial"/>
+          <w:color w:val="222222"/>
+          <w:shd w:val="clear" w:color="auto" w:fill="FFFFFF"/>
+        </w:rPr>
+      </w:pPr>
+      <w:r>
+        <w:rPr>
+          <w:rFonts w:ascii="Arial" w:hAnsi="Arial" w:cs="Arial"/>
+          <w:color w:val="222222"/>
+          <w:shd w:val="clear" w:color="auto" w:fill="FFFFFF"/>
+        </w:rPr>
+        <w:t>Th</w:t>
+      </w:r>
+      <w:r>
+        <w:rPr>
+          <w:rFonts w:ascii="Arial" w:hAnsi="Arial" w:cs="Arial"/>
+          <w:color w:val="222222"/>
+          <w:shd w:val="clear" w:color="auto" w:fill="FFFFFF"/>
+        </w:rPr>
+        <w:t>e purpose of this</w:t>
+      </w:r>
+      <w:r>
+        <w:rPr>
+          <w:rFonts w:ascii="Arial" w:hAnsi="Arial" w:cs="Arial"/>
+          <w:color w:val="222222"/>
+          <w:shd w:val="clear" w:color="auto" w:fill="FFFFFF"/>
+        </w:rPr>
+        <w:t xml:space="preserve"> website </w:t>
+      </w:r>
+      <w:r>
+        <w:rPr>
+          <w:rFonts w:ascii="Arial" w:hAnsi="Arial" w:cs="Arial"/>
+          <w:color w:val="222222"/>
+          <w:shd w:val="clear" w:color="auto" w:fill="FFFFFF"/>
+        </w:rPr>
+        <w:t xml:space="preserve">is to help people find </w:t>
+      </w:r>
+      <w:r>
+        <w:rPr>
+          <w:rFonts w:ascii="Arial" w:hAnsi="Arial" w:cs="Arial"/>
+          <w:color w:val="222222"/>
+          <w:shd w:val="clear" w:color="auto" w:fill="FFFFFF"/>
+        </w:rPr>
+        <w:t xml:space="preserve">products and services, </w:t>
+      </w:r>
+      <w:r>
+        <w:rPr>
+          <w:rFonts w:ascii="Arial" w:hAnsi="Arial" w:cs="Arial"/>
+          <w:color w:val="222222"/>
+          <w:shd w:val="clear" w:color="auto" w:fill="FFFFFF"/>
+        </w:rPr>
+        <w:t xml:space="preserve">and </w:t>
+      </w:r>
+      <w:r>
+        <w:rPr>
+          <w:rFonts w:ascii="Arial" w:hAnsi="Arial" w:cs="Arial"/>
+          <w:color w:val="222222"/>
+          <w:shd w:val="clear" w:color="auto" w:fill="FFFFFF"/>
+        </w:rPr>
+        <w:t xml:space="preserve">also find and </w:t>
+      </w:r>
+      <w:r>
+        <w:rPr>
+          <w:rFonts w:ascii="Arial" w:hAnsi="Arial" w:cs="Arial"/>
+          <w:color w:val="222222"/>
+          <w:shd w:val="clear" w:color="auto" w:fill="FFFFFF"/>
+        </w:rPr>
+        <w:t xml:space="preserve">watch the movies and tv shows they would like to watch.  The website intends to market </w:t>
+      </w:r>
+      <w:r>
+        <w:rPr>
+          <w:rFonts w:ascii="Arial" w:hAnsi="Arial" w:cs="Arial"/>
+          <w:color w:val="222222"/>
+          <w:shd w:val="clear" w:color="auto" w:fill="FFFFFF"/>
+        </w:rPr>
+        <w:t xml:space="preserve">products, services and </w:t>
+      </w:r>
+      <w:r>
+        <w:rPr>
+          <w:rFonts w:ascii="Arial" w:hAnsi="Arial" w:cs="Arial"/>
+          <w:color w:val="222222"/>
+          <w:shd w:val="clear" w:color="auto" w:fill="FFFFFF"/>
+        </w:rPr>
+        <w:lastRenderedPageBreak/>
+        <w:t>entertainment,</w:t>
+      </w:r>
+      <w:r>
+        <w:rPr>
+          <w:rFonts w:ascii="Arial" w:hAnsi="Arial" w:cs="Arial"/>
+          <w:color w:val="222222"/>
+          <w:shd w:val="clear" w:color="auto" w:fill="FFFFFF"/>
+        </w:rPr>
+        <w:t xml:space="preserve"> and make </w:t>
+      </w:r>
+      <w:r>
+        <w:rPr>
+          <w:rFonts w:ascii="Arial" w:hAnsi="Arial" w:cs="Arial"/>
+          <w:color w:val="222222"/>
+          <w:shd w:val="clear" w:color="auto" w:fill="FFFFFF"/>
+        </w:rPr>
+        <w:t>all of those things</w:t>
+      </w:r>
+      <w:r>
+        <w:rPr>
+          <w:rFonts w:ascii="Arial" w:hAnsi="Arial" w:cs="Arial"/>
+          <w:color w:val="222222"/>
+          <w:shd w:val="clear" w:color="auto" w:fill="FFFFFF"/>
+        </w:rPr>
+        <w:t xml:space="preserve"> available in a very attractive, user-friendly and easy-to-use (plug-and-play, even) format.</w:t>
+      </w:r>
+    </w:p>
+    <w:p>
+      <w:pPr>
+        <w:ind w:firstLine="720"/>
+        <w:rPr>
+          <w:rFonts w:ascii="Arial" w:hAnsi="Arial" w:cs="Arial"/>
+          <w:b/>
+          <w:bCs/>
+          <w:color w:val="222222"/>
+          <w:shd w:val="clear" w:color="auto" w:fill="FFFFFF"/>
+        </w:rPr>
+      </w:pPr>
       <w:r>
         <w:rPr>
           <w:rFonts w:ascii="Arial" w:hAnsi="Arial" w:cs="Arial"/>
@@ -242,11 +471,123 @@
       <w:r>
         <w:rPr>
           <w:rFonts w:ascii="Arial" w:hAnsi="Arial" w:cs="Arial"/>
+          <w:b/>
+          <w:bCs/>
           <w:color w:val="222222"/>
           <w:shd w:val="clear" w:color="auto" w:fill="FFFFFF"/>
         </w:rPr>
         <w:t>c. Who is the intended audience?</w:t>
       </w:r>
+    </w:p>
+    <w:p>
+      <w:pPr>
+        <w:ind w:firstLine="720"/>
+        <w:rPr>
+          <w:rFonts w:ascii="Arial" w:hAnsi="Arial" w:cs="Arial"/>
+          <w:color w:val="222222"/>
+          <w:shd w:val="clear" w:color="auto" w:fill="FFFFFF"/>
+        </w:rPr>
+      </w:pPr>
+      <w:r>
+        <w:rPr>
+          <w:rFonts w:ascii="Arial" w:hAnsi="Arial" w:cs="Arial"/>
+          <w:color w:val="222222"/>
+          <w:shd w:val="clear" w:color="auto" w:fill="FFFFFF"/>
+        </w:rPr>
+        <w:t>The audience is general, though of course, once one has created an account, the site begins to configure to that individual user</w:t>
+      </w:r>
+      <w:r>
+        <w:rPr>
+          <w:rFonts w:ascii="Arial" w:hAnsi="Arial" w:cs="Arial"/>
+          <w:color w:val="222222"/>
+          <w:shd w:val="clear" w:color="auto" w:fill="FFFFFF"/>
+        </w:rPr>
+        <w:t>’</w:t>
+      </w:r>
+      <w:r>
+        <w:rPr>
+          <w:rFonts w:ascii="Arial" w:hAnsi="Arial" w:cs="Arial"/>
+          <w:color w:val="222222"/>
+          <w:shd w:val="clear" w:color="auto" w:fill="FFFFFF"/>
+        </w:rPr>
+        <w:t>s preferences, purchases (past, present and future),</w:t>
+      </w:r>
+      <w:r>
+        <w:rPr>
+          <w:rFonts w:ascii="Arial" w:hAnsi="Arial" w:cs="Arial"/>
+          <w:color w:val="222222"/>
+          <w:shd w:val="clear" w:color="auto" w:fill="FFFFFF"/>
+        </w:rPr>
+        <w:t xml:space="preserve"> and/or</w:t>
+      </w:r>
+      <w:r>
+        <w:rPr>
+          <w:rFonts w:ascii="Arial" w:hAnsi="Arial" w:cs="Arial"/>
+          <w:color w:val="222222"/>
+          <w:shd w:val="clear" w:color="auto" w:fill="FFFFFF"/>
+        </w:rPr>
+        <w:t xml:space="preserve"> predictions of preference.  When opening a “splash” or home page, whether it is the Amazon-</w:t>
+      </w:r>
+      <w:r>
+        <w:rPr>
+          <w:rFonts w:ascii="Arial" w:hAnsi="Arial" w:cs="Arial"/>
+          <w:color w:val="222222"/>
+          <w:shd w:val="clear" w:color="auto" w:fill="FFFFFF"/>
+        </w:rPr>
+        <w:t>P</w:t>
+      </w:r>
+      <w:r>
+        <w:rPr>
+          <w:rFonts w:ascii="Arial" w:hAnsi="Arial" w:cs="Arial"/>
+          <w:color w:val="222222"/>
+          <w:shd w:val="clear" w:color="auto" w:fill="FFFFFF"/>
+        </w:rPr>
+        <w:t>rime-everything-store or their video main page, there are diverse and nearly unlimited choices for users of all ages, races</w:t>
+      </w:r>
+      <w:r>
+        <w:rPr>
+          <w:rFonts w:ascii="Arial" w:hAnsi="Arial" w:cs="Arial"/>
+          <w:color w:val="222222"/>
+          <w:shd w:val="clear" w:color="auto" w:fill="FFFFFF"/>
+        </w:rPr>
+        <w:t xml:space="preserve">, </w:t>
+      </w:r>
+      <w:r>
+        <w:rPr>
+          <w:rFonts w:ascii="Arial" w:hAnsi="Arial" w:cs="Arial"/>
+          <w:color w:val="222222"/>
+          <w:shd w:val="clear" w:color="auto" w:fill="FFFFFF"/>
+        </w:rPr>
+        <w:t>nationalities</w:t>
+      </w:r>
+      <w:r>
+        <w:rPr>
+          <w:rFonts w:ascii="Arial" w:hAnsi="Arial" w:cs="Arial"/>
+          <w:color w:val="222222"/>
+          <w:shd w:val="clear" w:color="auto" w:fill="FFFFFF"/>
+        </w:rPr>
+        <w:t>, etc</w:t>
+      </w:r>
+      <w:r>
+        <w:rPr>
+          <w:rFonts w:ascii="Arial" w:hAnsi="Arial" w:cs="Arial"/>
+          <w:color w:val="222222"/>
+          <w:shd w:val="clear" w:color="auto" w:fill="FFFFFF"/>
+        </w:rPr>
+        <w:t xml:space="preserve">.  </w:t>
+      </w:r>
+    </w:p>
+    <w:p>
+      <w:pPr>
+        <w:ind w:firstLine="720"/>
+        <w:rPr>
+          <w:rFonts w:ascii="Arial" w:hAnsi="Arial" w:cs="Arial"/>
+          <w:b/>
+          <w:bCs/>
+          <w:color w:val="222222"/>
+          <w:shd w:val="clear" w:color="auto" w:fill="FFFFFF"/>
+        </w:rPr>
+      </w:pPr>
       <w:r>
         <w:rPr>
           <w:rFonts w:ascii="Arial" w:hAnsi="Arial" w:cs="Arial"/>
@@ -257,11 +598,173 @@
       <w:r>
         <w:rPr>
           <w:rFonts w:ascii="Arial" w:hAnsi="Arial" w:cs="Arial"/>
+          <w:b/>
+          <w:bCs/>
           <w:color w:val="222222"/>
           <w:shd w:val="clear" w:color="auto" w:fill="FFFFFF"/>
         </w:rPr>
         <w:t>d. Do you think that the site reaches its intended audience? Why or why not?</w:t>
       </w:r>
+    </w:p>
+    <w:p>
+      <w:pPr>
+        <w:ind w:firstLine="720"/>
+        <w:rPr>
+          <w:rFonts w:ascii="Arial" w:hAnsi="Arial" w:cs="Arial"/>
+          <w:color w:val="222222"/>
+          <w:shd w:val="clear" w:color="auto" w:fill="FFFFFF"/>
+        </w:rPr>
+      </w:pPr>
+      <w:r>
+        <w:rPr>
+          <w:rFonts w:ascii="Arial" w:hAnsi="Arial" w:cs="Arial"/>
+          <w:color w:val="222222"/>
+          <w:shd w:val="clear" w:color="auto" w:fill="FFFFFF"/>
+        </w:rPr>
+        <w:t xml:space="preserve">Yes, I believe the website reaches is intended audience.  </w:t>
+      </w:r>
+      <w:r>
+        <w:rPr>
+          <w:rFonts w:ascii="Arial" w:hAnsi="Arial" w:cs="Arial"/>
+          <w:color w:val="222222"/>
+          <w:shd w:val="clear" w:color="auto" w:fill="FFFFFF"/>
+        </w:rPr>
+        <w:t>There are multiple options or filters to configure the results of a user’s search for products or services to that individual’s desires.</w:t>
+      </w:r>
+      <w:r>
+        <w:rPr>
+          <w:rFonts w:ascii="Arial" w:hAnsi="Arial" w:cs="Arial"/>
+          <w:color w:val="222222"/>
+          <w:shd w:val="clear" w:color="auto" w:fill="FFFFFF"/>
+        </w:rPr>
+        <w:t xml:space="preserve">  </w:t>
+      </w:r>
+      <w:r>
+        <w:rPr>
+          <w:rFonts w:ascii="Arial" w:hAnsi="Arial" w:cs="Arial"/>
+          <w:color w:val="222222"/>
+          <w:shd w:val="clear" w:color="auto" w:fill="FFFFFF"/>
+        </w:rPr>
+        <w:t>Through data collection of user accounts and visits to the website, Amazon.com has built a model</w:t>
+      </w:r>
+      <w:r>
+        <w:rPr>
+          <w:rFonts w:ascii="Arial" w:hAnsi="Arial" w:cs="Arial"/>
+          <w:color w:val="222222"/>
+          <w:shd w:val="clear" w:color="auto" w:fill="FFFFFF"/>
+        </w:rPr>
+        <w:t xml:space="preserve"> (using machines learning algorithms, expert systems </w:t>
+      </w:r>
+      <w:r>
+        <w:rPr>
+          <w:rFonts w:ascii="Arial" w:hAnsi="Arial" w:cs="Arial"/>
+          <w:color w:val="222222"/>
+          <w:shd w:val="clear" w:color="auto" w:fill="FFFFFF"/>
+        </w:rPr>
+        <w:t xml:space="preserve">and </w:t>
+      </w:r>
+      <w:r>
+        <w:rPr>
+          <w:rFonts w:ascii="Arial" w:hAnsi="Arial" w:cs="Arial"/>
+          <w:color w:val="222222"/>
+          <w:shd w:val="clear" w:color="auto" w:fill="FFFFFF"/>
+        </w:rPr>
+        <w:t>statistical models, among its many data acquisition tools)</w:t>
+      </w:r>
+      <w:r>
+        <w:rPr>
+          <w:rFonts w:ascii="Arial" w:hAnsi="Arial" w:cs="Arial"/>
+          <w:color w:val="222222"/>
+          <w:shd w:val="clear" w:color="auto" w:fill="FFFFFF"/>
+        </w:rPr>
+        <w:t xml:space="preserve"> of knowing how to best market, predict future preferences and cater to individual users for nearly thirty years.  </w:t>
+      </w:r>
+    </w:p>
+    <w:p>
+      <w:pPr>
+        <w:ind w:firstLine="720"/>
+        <w:rPr>
+          <w:rFonts w:ascii="Arial" w:hAnsi="Arial" w:cs="Arial"/>
+          <w:color w:val="222222"/>
+          <w:shd w:val="clear" w:color="auto" w:fill="FFFFFF"/>
+        </w:rPr>
+      </w:pPr>
+      <w:r>
+        <w:rPr>
+          <w:rFonts w:ascii="Arial" w:hAnsi="Arial" w:cs="Arial"/>
+          <w:color w:val="222222"/>
+          <w:shd w:val="clear" w:color="auto" w:fill="FFFFFF"/>
+        </w:rPr>
+        <w:t>Though, when I lived in China and Saudi Arabia</w:t>
+      </w:r>
+      <w:r>
+        <w:rPr>
+          <w:rFonts w:ascii="Arial" w:hAnsi="Arial" w:cs="Arial"/>
+          <w:color w:val="222222"/>
+          <w:shd w:val="clear" w:color="auto" w:fill="FFFFFF"/>
+        </w:rPr>
+        <w:t>, for example,</w:t>
+      </w:r>
+      <w:r>
+        <w:rPr>
+          <w:rFonts w:ascii="Arial" w:hAnsi="Arial" w:cs="Arial"/>
+          <w:color w:val="222222"/>
+          <w:shd w:val="clear" w:color="auto" w:fill="FFFFFF"/>
+        </w:rPr>
+        <w:t xml:space="preserve"> results were limited, not to user</w:t>
+      </w:r>
+      <w:r>
+        <w:rPr>
+          <w:rFonts w:ascii="Arial" w:hAnsi="Arial" w:cs="Arial"/>
+          <w:color w:val="222222"/>
+          <w:shd w:val="clear" w:color="auto" w:fill="FFFFFF"/>
+        </w:rPr>
+        <w:t xml:space="preserve">s’ </w:t>
+      </w:r>
+      <w:r>
+        <w:rPr>
+          <w:rFonts w:ascii="Arial" w:hAnsi="Arial" w:cs="Arial"/>
+          <w:color w:val="222222"/>
+          <w:shd w:val="clear" w:color="auto" w:fill="FFFFFF"/>
+        </w:rPr>
+        <w:t>prefer</w:t>
+      </w:r>
+      <w:r>
+        <w:rPr>
+          <w:rFonts w:ascii="Arial" w:hAnsi="Arial" w:cs="Arial"/>
+          <w:color w:val="222222"/>
+          <w:shd w:val="clear" w:color="auto" w:fill="FFFFFF"/>
+        </w:rPr>
+        <w:t>e</w:t>
+      </w:r>
+      <w:r>
+        <w:rPr>
+          <w:rFonts w:ascii="Arial" w:hAnsi="Arial" w:cs="Arial"/>
+          <w:color w:val="222222"/>
+          <w:shd w:val="clear" w:color="auto" w:fill="FFFFFF"/>
+        </w:rPr>
+        <w:t xml:space="preserve">nces, but to political preferences.  In these cases, there were many Chinese and Saudi </w:t>
+      </w:r>
+      <w:r>
+        <w:rPr>
+          <w:rFonts w:ascii="Arial" w:hAnsi="Arial" w:cs="Arial"/>
+          <w:color w:val="222222"/>
+          <w:shd w:val="clear" w:color="auto" w:fill="FFFFFF"/>
+        </w:rPr>
+        <w:t>users who were not being “reached.”</w:t>
+      </w:r>
+    </w:p>
+    <w:p>
+      <w:pPr>
+        <w:ind w:firstLine="720"/>
+        <w:rPr>
+          <w:rFonts w:ascii="Arial" w:hAnsi="Arial" w:cs="Arial"/>
+          <w:b/>
+          <w:bCs/>
+          <w:color w:val="222222"/>
+          <w:shd w:val="clear" w:color="auto" w:fill="FFFFFF"/>
+        </w:rPr>
+      </w:pPr>
       <w:r>
         <w:rPr>
           <w:rFonts w:ascii="Arial" w:hAnsi="Arial" w:cs="Arial"/>
@@ -272,11 +775,50 @@
       <w:r>
         <w:rPr>
           <w:rFonts w:ascii="Arial" w:hAnsi="Arial" w:cs="Arial"/>
+          <w:b/>
+          <w:bCs/>
           <w:color w:val="222222"/>
           <w:shd w:val="clear" w:color="auto" w:fill="FFFFFF"/>
         </w:rPr>
         <w:t>e. Is the site useful to you? Why or why not?</w:t>
       </w:r>
+    </w:p>
+    <w:p>
+      <w:pPr>
+        <w:ind w:firstLine="720"/>
+        <w:rPr>
+          <w:rFonts w:ascii="Arial" w:hAnsi="Arial" w:cs="Arial"/>
+          <w:color w:val="222222"/>
+          <w:shd w:val="clear" w:color="auto" w:fill="FFFFFF"/>
+        </w:rPr>
+      </w:pPr>
+      <w:r>
+        <w:rPr>
+          <w:rFonts w:ascii="Arial" w:hAnsi="Arial" w:cs="Arial"/>
+          <w:color w:val="222222"/>
+          <w:shd w:val="clear" w:color="auto" w:fill="FFFFFF"/>
+        </w:rPr>
+        <w:t>The website is extremely useful to me.  I make nearly 90% of all my purchases, whether for household items, educational resources, entertainment choices and even (I discovered recently) over-the-counter medications.</w:t>
+      </w:r>
+      <w:r>
+        <w:rPr>
+          <w:rFonts w:ascii="Arial" w:hAnsi="Arial" w:cs="Arial"/>
+          <w:color w:val="222222"/>
+          <w:shd w:val="clear" w:color="auto" w:fill="FFFFFF"/>
+        </w:rPr>
+        <w:t xml:space="preserve">  Everything is available on demand.  </w:t>
+      </w:r>
+    </w:p>
+    <w:p>
+      <w:pPr>
+        <w:ind w:firstLine="720"/>
+        <w:rPr>
+          <w:rFonts w:ascii="Arial" w:hAnsi="Arial" w:cs="Arial"/>
+          <w:b/>
+          <w:bCs/>
+          <w:color w:val="222222"/>
+        </w:rPr>
+      </w:pPr>
       <w:r>
         <w:rPr>
           <w:rFonts w:ascii="Arial" w:hAnsi="Arial" w:cs="Arial"/>
@@ -287,6 +829,8 @@
       <w:r>
         <w:rPr>
           <w:rFonts w:ascii="Arial" w:hAnsi="Arial" w:cs="Arial"/>
+          <w:b/>
+          <w:bCs/>
           <w:color w:val="222222"/>
           <w:shd w:val="clear" w:color="auto" w:fill="FFFFFF"/>
         </w:rPr>
@@ -295,6 +839,8 @@
       <w:r>
         <w:rPr>
           <w:rFonts w:ascii="Arial" w:hAnsi="Arial" w:cs="Arial"/>
+          <w:b/>
+          <w:bCs/>
           <w:color w:val="222222"/>
         </w:rPr>
         <w:br/>
@@ -302,6 +848,8 @@
       <w:r>
         <w:rPr>
           <w:rFonts w:ascii="Arial" w:hAnsi="Arial" w:cs="Arial"/>
+          <w:b/>
+          <w:bCs/>
           <w:color w:val="222222"/>
           <w:shd w:val="clear" w:color="auto" w:fill="FFFFFF"/>
         </w:rPr>
@@ -310,10 +858,182 @@
       <w:r>
         <w:rPr>
           <w:rFonts w:ascii="Arial" w:hAnsi="Arial" w:cs="Arial"/>
+          <w:b/>
+          <w:bCs/>
           <w:color w:val="222222"/>
         </w:rPr>
         <w:t xml:space="preserve"> </w:t>
       </w:r>
+    </w:p>
+    <w:p>
+      <w:pPr>
+        <w:ind w:firstLine="720"/>
+        <w:rPr>
+          <w:rFonts w:ascii="Arial" w:hAnsi="Arial" w:cs="Arial"/>
+          <w:color w:val="222222"/>
+        </w:rPr>
+      </w:pPr>
+      <w:r>
+        <w:rPr>
+          <w:rFonts w:ascii="Arial" w:hAnsi="Arial" w:cs="Arial"/>
+          <w:color w:val="222222"/>
+        </w:rPr>
+        <w:t>Amazon is quite appealing to me.  I am please</w:t>
+      </w:r>
+      <w:r>
+        <w:rPr>
+          <w:rFonts w:ascii="Arial" w:hAnsi="Arial" w:cs="Arial"/>
+          <w:color w:val="222222"/>
+        </w:rPr>
+        <w:t>d</w:t>
+      </w:r>
+      <w:r>
+        <w:rPr>
+          <w:rFonts w:ascii="Arial" w:hAnsi="Arial" w:cs="Arial"/>
+          <w:color w:val="222222"/>
+        </w:rPr>
+        <w:t xml:space="preserve"> with the dark interface, highly</w:t>
+      </w:r>
+      <w:r>
+        <w:rPr>
+          <w:rFonts w:ascii="Arial" w:hAnsi="Arial" w:cs="Arial"/>
+          <w:color w:val="222222"/>
+        </w:rPr>
+        <w:t xml:space="preserve">-attractive </w:t>
+      </w:r>
+      <w:r>
+        <w:rPr>
+          <w:rFonts w:ascii="Arial" w:hAnsi="Arial" w:cs="Arial"/>
+          <w:color w:val="222222"/>
+        </w:rPr>
+        <w:t>visual</w:t>
+      </w:r>
+      <w:r>
+        <w:rPr>
+          <w:rFonts w:ascii="Arial" w:hAnsi="Arial" w:cs="Arial"/>
+          <w:color w:val="222222"/>
+        </w:rPr>
+        <w:t xml:space="preserve">s that are </w:t>
+      </w:r>
+      <w:r>
+        <w:rPr>
+          <w:rFonts w:ascii="Arial" w:hAnsi="Arial" w:cs="Arial"/>
+          <w:color w:val="222222"/>
+        </w:rPr>
+        <w:t>dynamically-updated.</w:t>
+      </w:r>
+      <w:r>
+        <w:rPr>
+          <w:rFonts w:ascii="Arial" w:hAnsi="Arial" w:cs="Arial"/>
+          <w:color w:val="222222"/>
+        </w:rPr>
+        <w:t xml:space="preserve">  The main tabs at the top make it easy to choose quickly.  The drop-down menus are very quick, collapsing and expanding in pleasing easy-to-follow order.</w:t>
+      </w:r>
+      <w:r>
+        <w:rPr>
+          <w:rFonts w:ascii="Arial" w:hAnsi="Arial" w:cs="Arial"/>
+          <w:color w:val="222222"/>
+        </w:rPr>
+        <w:t xml:space="preserve">  I find the layout of menus and submenus to be extremely logical and intuitive.  Though, the intuitiveness may come from years of using the site, it feels that things are organically located in logical placement.  </w:t>
+      </w:r>
+    </w:p>
+    <w:p>
+      <w:pPr>
+        <w:ind w:firstLine="720"/>
+        <w:rPr>
+          <w:rFonts w:ascii="Arial" w:hAnsi="Arial" w:cs="Arial"/>
+          <w:color w:val="222222"/>
+        </w:rPr>
+      </w:pPr>
+      <w:r>
+        <w:rPr>
+          <w:rFonts w:ascii="Arial" w:hAnsi="Arial" w:cs="Arial"/>
+          <w:color w:val="222222"/>
+        </w:rPr>
+        <w:t xml:space="preserve">Once again, the sites offerings may </w:t>
+      </w:r>
+      <w:r>
+        <w:rPr>
+          <w:rFonts w:ascii="Arial" w:hAnsi="Arial" w:cs="Arial"/>
+          <w:color w:val="222222"/>
+        </w:rPr>
+        <w:t xml:space="preserve">filtered </w:t>
+      </w:r>
+      <w:r>
+        <w:rPr>
+          <w:rFonts w:ascii="Arial" w:hAnsi="Arial" w:cs="Arial"/>
+          <w:color w:val="222222"/>
+        </w:rPr>
+        <w:t>and if that does not help you find exactly what you are looking for, whether it be a bingeable new tv show or kindle books that I “must-read,” I can always contact incredible fast and friendly customer support.  Support is offered by way of frequently-ask-questions (FAQs), chat services (AI and human) and even</w:t>
+      </w:r>
+      <w:r>
+        <w:rPr>
+          <w:rFonts w:ascii="Arial" w:hAnsi="Arial" w:cs="Arial"/>
+          <w:color w:val="222222"/>
+        </w:rPr>
+        <w:t xml:space="preserve"> direct</w:t>
+      </w:r>
+      <w:r>
+        <w:rPr>
+          <w:rFonts w:ascii="Arial" w:hAnsi="Arial" w:cs="Arial"/>
+          <w:color w:val="222222"/>
+        </w:rPr>
+        <w:t xml:space="preserve"> phone number</w:t>
+      </w:r>
+      <w:r>
+        <w:rPr>
+          <w:rFonts w:ascii="Arial" w:hAnsi="Arial" w:cs="Arial"/>
+          <w:color w:val="222222"/>
+        </w:rPr>
+        <w:t>s (regionally-sensitive)</w:t>
+      </w:r>
+      <w:r>
+        <w:rPr>
+          <w:rFonts w:ascii="Arial" w:hAnsi="Arial" w:cs="Arial"/>
+          <w:color w:val="222222"/>
+        </w:rPr>
+        <w:t xml:space="preserve"> where you can speak to a reasonable </w:t>
+      </w:r>
+      <w:r>
+        <w:rPr>
+          <w:rFonts w:ascii="Arial" w:hAnsi="Arial" w:cs="Arial"/>
+          <w:color w:val="222222"/>
+        </w:rPr>
+        <w:t>English-</w:t>
+      </w:r>
+      <w:r>
+        <w:rPr>
+          <w:rFonts w:ascii="Arial" w:hAnsi="Arial" w:cs="Arial"/>
+          <w:color w:val="222222"/>
+        </w:rPr>
+        <w:t>literate</w:t>
+      </w:r>
+      <w:r>
+        <w:rPr>
+          <w:rFonts w:ascii="Arial" w:hAnsi="Arial" w:cs="Arial"/>
+          <w:color w:val="222222"/>
+        </w:rPr>
+        <w:t xml:space="preserve">, very friendly </w:t>
+      </w:r>
+      <w:r>
+        <w:rPr>
+          <w:rFonts w:ascii="Arial" w:hAnsi="Arial" w:cs="Arial"/>
+          <w:color w:val="222222"/>
+        </w:rPr>
+        <w:t>Filipina about modifying your esoteric account settings or simply getting a refund processed.</w:t>
+      </w:r>
+    </w:p>
+    <w:p>
+      <w:pPr>
+        <w:ind w:firstLine="720"/>
+        <w:rPr>
+          <w:rFonts w:ascii="Arial" w:hAnsi="Arial" w:cs="Arial"/>
+          <w:b/>
+          <w:bCs/>
+          <w:color w:val="222222"/>
+          <w:shd w:val="clear" w:color="auto" w:fill="FFFFFF"/>
+        </w:rPr>
+      </w:pPr>
       <w:r>
         <w:rPr>
           <w:rFonts w:ascii="Arial" w:hAnsi="Arial" w:cs="Arial"/>
@@ -324,30 +1044,296 @@
       <w:r>
         <w:rPr>
           <w:rFonts w:ascii="Arial" w:hAnsi="Arial" w:cs="Arial"/>
+          <w:b/>
+          <w:bCs/>
           <w:color w:val="222222"/>
           <w:shd w:val="clear" w:color="auto" w:fill="FFFFFF"/>
         </w:rPr>
         <w:t>g. Would you encourage others to visit this site? Why or why not?</w:t>
       </w:r>
-      <w:r>
-        <w:rPr>
-          <w:rFonts w:ascii="Arial" w:hAnsi="Arial" w:cs="Arial"/>
-          <w:color w:val="222222"/>
-        </w:rPr>
+    </w:p>
+    <w:p>
+      <w:pPr>
+        <w:ind w:firstLine="720"/>
+        <w:rPr>
+          <w:rFonts w:ascii="Arial" w:hAnsi="Arial" w:cs="Arial"/>
+          <w:color w:val="222222"/>
+          <w:shd w:val="clear" w:color="auto" w:fill="FFFFFF"/>
+        </w:rPr>
+      </w:pPr>
+      <w:r>
+        <w:rPr>
+          <w:rFonts w:ascii="Arial" w:hAnsi="Arial" w:cs="Arial"/>
+          <w:color w:val="222222"/>
+          <w:shd w:val="clear" w:color="auto" w:fill="FFFFFF"/>
+        </w:rPr>
+        <w:t>I believe the Amazon is the model of 21</w:t>
+      </w:r>
+      <w:r>
+        <w:rPr>
+          <w:rFonts w:ascii="Arial" w:hAnsi="Arial" w:cs="Arial"/>
+          <w:color w:val="222222"/>
+          <w:shd w:val="clear" w:color="auto" w:fill="FFFFFF"/>
+          <w:vertAlign w:val="superscript"/>
+        </w:rPr>
+        <w:t>st</w:t>
+      </w:r>
+      <w:r>
+        <w:rPr>
+          <w:rFonts w:ascii="Arial" w:hAnsi="Arial" w:cs="Arial"/>
+          <w:color w:val="222222"/>
+          <w:shd w:val="clear" w:color="auto" w:fill="FFFFFF"/>
+        </w:rPr>
+        <w:t xml:space="preserve"> century online products and service.  I recommend it to everyone.  You can tell that they set the gold-standard when you browse other sites who have tried to emulate Amazon’s layout and menus, Walmart.com for instance.  I’ve eve</w:t>
+      </w:r>
+      <w:r>
+        <w:rPr>
+          <w:rFonts w:ascii="Arial" w:hAnsi="Arial" w:cs="Arial"/>
+          <w:color w:val="222222"/>
+          <w:shd w:val="clear" w:color="auto" w:fill="FFFFFF"/>
+        </w:rPr>
+        <w:t>n</w:t>
+      </w:r>
+      <w:r>
+        <w:rPr>
+          <w:rFonts w:ascii="Arial" w:hAnsi="Arial" w:cs="Arial"/>
+          <w:color w:val="222222"/>
+          <w:shd w:val="clear" w:color="auto" w:fill="FFFFFF"/>
+        </w:rPr>
+        <w:t xml:space="preserve"> had the happy experience to work for Amazon for a short time and I can tell you from the inside-out, they are about being the best website in the Universe.  </w:t>
+      </w:r>
+    </w:p>
+    <w:p>
+      <w:pPr>
+        <w:ind w:firstLine="720"/>
+        <w:rPr>
+          <w:rFonts w:ascii="Arial" w:hAnsi="Arial" w:cs="Arial"/>
+          <w:b/>
+          <w:bCs/>
+          <w:color w:val="222222"/>
+          <w:shd w:val="clear" w:color="auto" w:fill="FFFFFF"/>
+        </w:rPr>
+      </w:pPr>
+      <w:r>
+        <w:rPr>
+          <w:rFonts w:ascii="Arial" w:hAnsi="Arial" w:cs="Arial"/>
+          <w:color w:val="222222"/>
+        </w:rPr>
+        <w:lastRenderedPageBreak/>
         <w:br/>
       </w:r>
       <w:r>
         <w:rPr>
           <w:rFonts w:ascii="Arial" w:hAnsi="Arial" w:cs="Arial"/>
+          <w:b/>
+          <w:bCs/>
           <w:color w:val="222222"/>
           <w:shd w:val="clear" w:color="auto" w:fill="FFFFFF"/>
         </w:rPr>
         <w:t>h. How could this site be improved?</w:t>
+      </w:r>
+    </w:p>
+    <w:p>
+      <w:pPr>
+        <w:ind w:firstLine="720"/>
+        <w:rPr>
+          <w:rFonts w:ascii="Arial" w:hAnsi="Arial" w:cs="Arial"/>
+          <w:color w:val="222222"/>
+          <w:shd w:val="clear" w:color="auto" w:fill="FFFFFF"/>
+        </w:rPr>
+      </w:pPr>
+      <w:r>
+        <w:rPr>
+          <w:rFonts w:ascii="Arial" w:hAnsi="Arial" w:cs="Arial"/>
+          <w:color w:val="222222"/>
+          <w:shd w:val="clear" w:color="auto" w:fill="FFFFFF"/>
+        </w:rPr>
+        <w:t xml:space="preserve">I know, having applied for positions as an applied data scientist at Amazon, that they improve their machine-learning algorithms with each user-click.  </w:t>
+      </w:r>
+      <w:r>
+        <w:rPr>
+          <w:rFonts w:ascii="Arial" w:hAnsi="Arial" w:cs="Arial"/>
+          <w:color w:val="222222"/>
+          <w:shd w:val="clear" w:color="auto" w:fill="FFFFFF"/>
+        </w:rPr>
+        <w:t>I would like to be able to individualize options to remove results like horror-films and international films, and I do believe that is coming for the aforementioned reasons.</w:t>
+      </w:r>
+      <w:r>
+        <w:rPr>
+          <w:rFonts w:ascii="Arial" w:hAnsi="Arial" w:cs="Arial"/>
+          <w:color w:val="222222"/>
+          <w:shd w:val="clear" w:color="auto" w:fill="FFFFFF"/>
+        </w:rPr>
+        <w:t xml:space="preserve"> </w:t>
+      </w:r>
+    </w:p>
+    <w:p>
+      <w:pPr>
+        <w:ind w:firstLine="720"/>
+        <w:rPr>
+          <w:rFonts w:ascii="Arial" w:hAnsi="Arial" w:cs="Arial"/>
+          <w:color w:val="222222"/>
+          <w:shd w:val="clear" w:color="auto" w:fill="FFFFFF"/>
+        </w:rPr>
+      </w:pPr>
+      <w:r>
+        <w:rPr>
+          <w:rFonts w:ascii="Arial" w:hAnsi="Arial" w:cs="Arial"/>
+          <w:color w:val="222222"/>
+          <w:shd w:val="clear" w:color="auto" w:fill="FFFFFF"/>
+        </w:rPr>
+        <w:t xml:space="preserve">Those who have not understood the back-end of </w:t>
+      </w:r>
+      <w:r>
+        <w:rPr>
+          <w:rFonts w:ascii="Arial" w:hAnsi="Arial" w:cs="Arial"/>
+          <w:color w:val="222222"/>
+          <w:shd w:val="clear" w:color="auto" w:fill="FFFFFF"/>
+        </w:rPr>
+        <w:t>developing</w:t>
+      </w:r>
+      <w:r>
+        <w:rPr>
+          <w:rFonts w:ascii="Arial" w:hAnsi="Arial" w:cs="Arial"/>
+          <w:color w:val="222222"/>
+          <w:shd w:val="clear" w:color="auto" w:fill="FFFFFF"/>
+        </w:rPr>
+        <w:t xml:space="preserve"> artificial-intelligence have many </w:t>
+      </w:r>
+      <w:r>
+        <w:rPr>
+          <w:rFonts w:ascii="Arial" w:hAnsi="Arial" w:cs="Arial"/>
+          <w:color w:val="222222"/>
+          <w:shd w:val="clear" w:color="auto" w:fill="FFFFFF"/>
+        </w:rPr>
+        <w:t>criticisms</w:t>
+      </w:r>
+      <w:r>
+        <w:rPr>
+          <w:rFonts w:ascii="Arial" w:hAnsi="Arial" w:cs="Arial"/>
+          <w:color w:val="222222"/>
+          <w:shd w:val="clear" w:color="auto" w:fill="FFFFFF"/>
+        </w:rPr>
+        <w:t xml:space="preserve"> such that, “The movies Amazon recommends are nothing like my true preferences.”  This may be the case, for individuals who have not taking the time to activate notifications, ordinate</w:t>
+      </w:r>
+      <w:r>
+        <w:rPr>
+          <w:rFonts w:ascii="Arial" w:hAnsi="Arial" w:cs="Arial"/>
+          <w:color w:val="222222"/>
+          <w:shd w:val="clear" w:color="auto" w:fill="FFFFFF"/>
+        </w:rPr>
+        <w:t>ly</w:t>
+      </w:r>
+      <w:r>
+        <w:rPr>
+          <w:rFonts w:ascii="Arial" w:hAnsi="Arial" w:cs="Arial"/>
+          <w:color w:val="222222"/>
+          <w:shd w:val="clear" w:color="auto" w:fill="FFFFFF"/>
+        </w:rPr>
+        <w:t xml:space="preserve"> “like</w:t>
+      </w:r>
+      <w:r>
+        <w:rPr>
+          <w:rFonts w:ascii="Arial" w:hAnsi="Arial" w:cs="Arial"/>
+          <w:color w:val="222222"/>
+          <w:shd w:val="clear" w:color="auto" w:fill="FFFFFF"/>
+        </w:rPr>
+        <w:t>d</w:t>
+      </w:r>
+      <w:r>
+        <w:rPr>
+          <w:rFonts w:ascii="Arial" w:hAnsi="Arial" w:cs="Arial"/>
+          <w:color w:val="222222"/>
+          <w:shd w:val="clear" w:color="auto" w:fill="FFFFFF"/>
+        </w:rPr>
+        <w:t>” their preferences or write/read the nearly infinite testimonials</w:t>
+      </w:r>
+      <w:r>
+        <w:rPr>
+          <w:rFonts w:ascii="Arial" w:hAnsi="Arial" w:cs="Arial"/>
+          <w:color w:val="222222"/>
+          <w:shd w:val="clear" w:color="auto" w:fill="FFFFFF"/>
+        </w:rPr>
+        <w:t xml:space="preserve"> opportunities</w:t>
+      </w:r>
+      <w:r>
+        <w:rPr>
+          <w:rFonts w:ascii="Arial" w:hAnsi="Arial" w:cs="Arial"/>
+          <w:color w:val="222222"/>
+          <w:shd w:val="clear" w:color="auto" w:fill="FFFFFF"/>
+        </w:rPr>
+        <w:t xml:space="preserve">.  </w:t>
+      </w:r>
+    </w:p>
+    <w:p>
+      <w:pPr>
+        <w:ind w:firstLine="720"/>
+        <w:rPr>
+          <w:rFonts w:ascii="Arial" w:hAnsi="Arial" w:cs="Arial"/>
+          <w:color w:val="222222"/>
+          <w:shd w:val="clear" w:color="auto" w:fill="FFFFFF"/>
+        </w:rPr>
+      </w:pPr>
+      <w:r>
+        <w:rPr>
+          <w:rFonts w:ascii="Arial" w:hAnsi="Arial" w:cs="Arial"/>
+          <w:color w:val="222222"/>
+          <w:shd w:val="clear" w:color="auto" w:fill="FFFFFF"/>
+        </w:rPr>
+        <w:t>I do believe they can fine-tune their algorithms and refine results and predictions for individual users.  With that said, it seems that most humans</w:t>
+      </w:r>
+      <w:r>
+        <w:rPr>
+          <w:rFonts w:ascii="Arial" w:hAnsi="Arial" w:cs="Arial"/>
+          <w:color w:val="222222"/>
+          <w:shd w:val="clear" w:color="auto" w:fill="FFFFFF"/>
+        </w:rPr>
+        <w:t xml:space="preserve">, </w:t>
+      </w:r>
+      <w:r>
+        <w:rPr>
+          <w:rFonts w:ascii="Arial" w:hAnsi="Arial" w:cs="Arial"/>
+          <w:color w:val="222222"/>
+          <w:shd w:val="clear" w:color="auto" w:fill="FFFFFF"/>
+        </w:rPr>
+        <w:t xml:space="preserve">the “Media” </w:t>
+      </w:r>
+      <w:r>
+        <w:rPr>
+          <w:rFonts w:ascii="Arial" w:hAnsi="Arial" w:cs="Arial"/>
+          <w:color w:val="222222"/>
+          <w:shd w:val="clear" w:color="auto" w:fill="FFFFFF"/>
+        </w:rPr>
+        <w:t xml:space="preserve">and politicians </w:t>
+      </w:r>
+      <w:r>
+        <w:rPr>
+          <w:rFonts w:ascii="Arial" w:hAnsi="Arial" w:cs="Arial"/>
+          <w:color w:val="222222"/>
+          <w:shd w:val="clear" w:color="auto" w:fill="FFFFFF"/>
+        </w:rPr>
+        <w:t>fear the idea of Amazon gathering even more data.  Honestly, I do not see a problem with them gathering more and more data to get to know me and what-I-like better.  I know I am a bit . . . “cyborg, ” perhaps, when comes to trusting AI.</w:t>
+      </w:r>
+      <w:r>
+        <w:rPr>
+          <w:rFonts w:ascii="Arial" w:hAnsi="Arial" w:cs="Arial"/>
+          <w:color w:val="222222"/>
+          <w:shd w:val="clear" w:color="auto" w:fill="FFFFFF"/>
+        </w:rPr>
+        <w:t xml:space="preserve">  The short answer:  Yes, it can be improved and is all the time.</w:t>
+      </w:r>
+      <w:r>
+        <w:rPr>
+          <w:rFonts w:ascii="Arial" w:hAnsi="Arial" w:cs="Arial"/>
+          <w:color w:val="222222"/>
+          <w:shd w:val="clear" w:color="auto" w:fill="FFFFFF"/>
+        </w:rPr>
+        <w:t xml:space="preserve"> </w:t>
       </w:r>
     </w:p>
     <w:sectPr>
       <w:pgSz w:w="12240" w:h="15840"/>
-      <w:pgMar w:top="1440" w:right="1440" w:bottom="1440" w:left="1440" w:header="720" w:footer="720" w:gutter="0"/>
+      <w:pgMar w:top="720" w:right="720" w:bottom="720" w:left="720" w:header="720" w:footer="720" w:gutter="0"/>
       <w:cols w:space="720"/>
       <w:docGrid w:linePitch="360"/>
     </w:sectPr>
@@ -804,6 +1790,18 @@
       <w:shd w:val="clear" w:color="auto" w:fill="E1DFDD"/>
     </w:rPr>
   </w:style>
+  <w:style w:type="character" w:styleId="FollowedHyperlink">
+    <w:name w:val="FollowedHyperlink"/>
+    <w:basedOn w:val="DefaultParagraphFont"/>
+    <w:uiPriority w:val="99"/>
+    <w:semiHidden/>
+    <w:unhideWhenUsed/>
+    <w:rsid w:val="00257DAD"/>
+    <w:rPr>
+      <w:color w:val="954F72" w:themeColor="followedHyperlink"/>
+      <w:u w:val="single"/>
+    </w:rPr>
+  </w:style>
 </w:styles>
 </file>
 

</xml_diff>